<commit_message>
Small changes to qualtiy assuarnce file also did finished Dot framework research. Added software tests research file and added it to readers guide.
</commit_message>
<xml_diff>
--- a/Portfolio/Quality assurance.docx
+++ b/Portfolio/Quality assurance.docx
@@ -397,7 +397,7 @@
             </w:rPr>
             <w:fldChar w:fldCharType="separate"/>
           </w:r>
-          <w:hyperlink w:anchor="_Toc124358521" w:history="1">
+          <w:hyperlink w:anchor="_Toc124432787" w:history="1">
             <w:r>
               <w:rPr>
                 <w:rStyle w:val="Hyperlink"/>
@@ -425,7 +425,7 @@
                 <w:noProof/>
                 <w:webHidden/>
               </w:rPr>
-              <w:instrText xml:space="preserve"> PAGEREF _Toc124358521 \h </w:instrText>
+              <w:instrText xml:space="preserve"> PAGEREF _Toc124432787 \h </w:instrText>
             </w:r>
             <w:r>
               <w:rPr>
@@ -468,7 +468,7 @@
               <w:lang w:eastAsia="nl-NL"/>
             </w:rPr>
           </w:pPr>
-          <w:hyperlink w:anchor="_Toc124358522" w:history="1">
+          <w:hyperlink w:anchor="_Toc124432788" w:history="1">
             <w:r>
               <w:rPr>
                 <w:rStyle w:val="Hyperlink"/>
@@ -496,7 +496,7 @@
                 <w:noProof/>
                 <w:webHidden/>
               </w:rPr>
-              <w:instrText xml:space="preserve"> PAGEREF _Toc124358522 \h </w:instrText>
+              <w:instrText xml:space="preserve"> PAGEREF _Toc124432788 \h </w:instrText>
             </w:r>
             <w:r>
               <w:rPr>
@@ -516,7 +516,7 @@
                 <w:noProof/>
                 <w:webHidden/>
               </w:rPr>
-              <w:t>4</w:t>
+              <w:t>3</w:t>
             </w:r>
             <w:r>
               <w:rPr>
@@ -539,7 +539,7 @@
               <w:lang w:eastAsia="nl-NL"/>
             </w:rPr>
           </w:pPr>
-          <w:hyperlink w:anchor="_Toc124358523" w:history="1">
+          <w:hyperlink w:anchor="_Toc124432789" w:history="1">
             <w:r>
               <w:rPr>
                 <w:rStyle w:val="Hyperlink"/>
@@ -567,7 +567,7 @@
                 <w:noProof/>
                 <w:webHidden/>
               </w:rPr>
-              <w:instrText xml:space="preserve"> PAGEREF _Toc124358523 \h </w:instrText>
+              <w:instrText xml:space="preserve"> PAGEREF _Toc124432789 \h </w:instrText>
             </w:r>
             <w:r>
               <w:rPr>
@@ -587,7 +587,7 @@
                 <w:noProof/>
                 <w:webHidden/>
               </w:rPr>
-              <w:t>4</w:t>
+              <w:t>3</w:t>
             </w:r>
             <w:r>
               <w:rPr>
@@ -610,7 +610,7 @@
               <w:lang w:eastAsia="nl-NL"/>
             </w:rPr>
           </w:pPr>
-          <w:hyperlink w:anchor="_Toc124358524" w:history="1">
+          <w:hyperlink w:anchor="_Toc124432790" w:history="1">
             <w:r>
               <w:rPr>
                 <w:rStyle w:val="Hyperlink"/>
@@ -638,7 +638,7 @@
                 <w:noProof/>
                 <w:webHidden/>
               </w:rPr>
-              <w:instrText xml:space="preserve"> PAGEREF _Toc124358524 \h </w:instrText>
+              <w:instrText xml:space="preserve"> PAGEREF _Toc124432790 \h </w:instrText>
             </w:r>
             <w:r>
               <w:rPr>
@@ -658,7 +658,7 @@
                 <w:noProof/>
                 <w:webHidden/>
               </w:rPr>
-              <w:t>4</w:t>
+              <w:t>3</w:t>
             </w:r>
             <w:r>
               <w:rPr>
@@ -681,7 +681,7 @@
               <w:lang w:eastAsia="nl-NL"/>
             </w:rPr>
           </w:pPr>
-          <w:hyperlink w:anchor="_Toc124358525" w:history="1">
+          <w:hyperlink w:anchor="_Toc124432791" w:history="1">
             <w:r>
               <w:rPr>
                 <w:rStyle w:val="Hyperlink"/>
@@ -709,7 +709,7 @@
                 <w:noProof/>
                 <w:webHidden/>
               </w:rPr>
-              <w:instrText xml:space="preserve"> PAGEREF _Toc124358525 \h </w:instrText>
+              <w:instrText xml:space="preserve"> PAGEREF _Toc124432791 \h </w:instrText>
             </w:r>
             <w:r>
               <w:rPr>
@@ -729,7 +729,7 @@
                 <w:noProof/>
                 <w:webHidden/>
               </w:rPr>
-              <w:t>5</w:t>
+              <w:t>4</w:t>
             </w:r>
             <w:r>
               <w:rPr>
@@ -752,7 +752,7 @@
               <w:lang w:eastAsia="nl-NL"/>
             </w:rPr>
           </w:pPr>
-          <w:hyperlink w:anchor="_Toc124358526" w:history="1">
+          <w:hyperlink w:anchor="_Toc124432792" w:history="1">
             <w:r>
               <w:rPr>
                 <w:rStyle w:val="Hyperlink"/>
@@ -780,7 +780,7 @@
                 <w:noProof/>
                 <w:webHidden/>
               </w:rPr>
-              <w:instrText xml:space="preserve"> PAGEREF _Toc124358526 \h </w:instrText>
+              <w:instrText xml:space="preserve"> PAGEREF _Toc124432792 \h </w:instrText>
             </w:r>
             <w:r>
               <w:rPr>
@@ -800,7 +800,7 @@
                 <w:noProof/>
                 <w:webHidden/>
               </w:rPr>
-              <w:t>6</w:t>
+              <w:t>5</w:t>
             </w:r>
             <w:r>
               <w:rPr>
@@ -823,7 +823,7 @@
               <w:lang w:eastAsia="nl-NL"/>
             </w:rPr>
           </w:pPr>
-          <w:hyperlink w:anchor="_Toc124358527" w:history="1">
+          <w:hyperlink w:anchor="_Toc124432793" w:history="1">
             <w:r>
               <w:rPr>
                 <w:rStyle w:val="Hyperlink"/>
@@ -851,7 +851,7 @@
                 <w:noProof/>
                 <w:webHidden/>
               </w:rPr>
-              <w:instrText xml:space="preserve"> PAGEREF _Toc124358527 \h </w:instrText>
+              <w:instrText xml:space="preserve"> PAGEREF _Toc124432793 \h </w:instrText>
             </w:r>
             <w:r>
               <w:rPr>
@@ -871,7 +871,7 @@
                 <w:noProof/>
                 <w:webHidden/>
               </w:rPr>
-              <w:t>7</w:t>
+              <w:t>6</w:t>
             </w:r>
             <w:r>
               <w:rPr>
@@ -894,7 +894,7 @@
               <w:lang w:eastAsia="nl-NL"/>
             </w:rPr>
           </w:pPr>
-          <w:hyperlink w:anchor="_Toc124358528" w:history="1">
+          <w:hyperlink w:anchor="_Toc124432794" w:history="1">
             <w:r>
               <w:rPr>
                 <w:rStyle w:val="Hyperlink"/>
@@ -922,7 +922,7 @@
                 <w:noProof/>
                 <w:webHidden/>
               </w:rPr>
-              <w:instrText xml:space="preserve"> PAGEREF _Toc124358528 \h </w:instrText>
+              <w:instrText xml:space="preserve"> PAGEREF _Toc124432794 \h </w:instrText>
             </w:r>
             <w:r>
               <w:rPr>
@@ -942,7 +942,7 @@
                 <w:noProof/>
                 <w:webHidden/>
               </w:rPr>
-              <w:t>7</w:t>
+              <w:t>6</w:t>
             </w:r>
             <w:r>
               <w:rPr>
@@ -965,7 +965,7 @@
               <w:lang w:eastAsia="nl-NL"/>
             </w:rPr>
           </w:pPr>
-          <w:hyperlink w:anchor="_Toc124358529" w:history="1">
+          <w:hyperlink w:anchor="_Toc124432795" w:history="1">
             <w:r>
               <w:rPr>
                 <w:rStyle w:val="Hyperlink"/>
@@ -993,7 +993,7 @@
                 <w:noProof/>
                 <w:webHidden/>
               </w:rPr>
-              <w:instrText xml:space="preserve"> PAGEREF _Toc124358529 \h </w:instrText>
+              <w:instrText xml:space="preserve"> PAGEREF _Toc124432795 \h </w:instrText>
             </w:r>
             <w:r>
               <w:rPr>
@@ -1013,7 +1013,7 @@
                 <w:noProof/>
                 <w:webHidden/>
               </w:rPr>
-              <w:t>7</w:t>
+              <w:t>6</w:t>
             </w:r>
             <w:r>
               <w:rPr>
@@ -1036,7 +1036,7 @@
               <w:lang w:eastAsia="nl-NL"/>
             </w:rPr>
           </w:pPr>
-          <w:hyperlink w:anchor="_Toc124358530" w:history="1">
+          <w:hyperlink w:anchor="_Toc124432796" w:history="1">
             <w:r>
               <w:rPr>
                 <w:rStyle w:val="Hyperlink"/>
@@ -1064,7 +1064,7 @@
                 <w:noProof/>
                 <w:webHidden/>
               </w:rPr>
-              <w:instrText xml:space="preserve"> PAGEREF _Toc124358530 \h </w:instrText>
+              <w:instrText xml:space="preserve"> PAGEREF _Toc124432796 \h </w:instrText>
             </w:r>
             <w:r>
               <w:rPr>
@@ -1084,7 +1084,7 @@
                 <w:noProof/>
                 <w:webHidden/>
               </w:rPr>
-              <w:t>8</w:t>
+              <w:t>7</w:t>
             </w:r>
             <w:r>
               <w:rPr>
@@ -1138,7 +1138,7 @@
           <w:lang w:val="en-GB"/>
         </w:rPr>
       </w:pPr>
-      <w:bookmarkStart w:id="1" w:name="_Toc124358521"/>
+      <w:bookmarkStart w:id="1" w:name="_Toc124432787"/>
       <w:r>
         <w:rPr>
           <w:lang w:val="en-GB"/>
@@ -1158,220 +1158,22 @@
         <w:rPr>
           <w:lang w:val="en-GB"/>
         </w:rPr>
-        <w:t>There are several types of software testing that are commonly used to evaluate the functionality and quality of software applications. Some of the main types of software testing include:</w:t>
-      </w:r>
-    </w:p>
-    <w:p>
-      <w:pPr>
-        <w:rPr>
-          <w:lang w:val="en-GB"/>
-        </w:rPr>
-      </w:pPr>
-      <w:r>
-        <w:rPr>
-          <w:lang w:val="en-GB"/>
-        </w:rPr>
-        <w:t>Unit testing: small, isolated tests that focus on individual components or functions of an application. They are typically written by developers and used to ensure that each component is working correctly before the application is integrated.</w:t>
-      </w:r>
-    </w:p>
-    <w:p>
-      <w:pPr>
-        <w:rPr>
-          <w:lang w:val="en-GB"/>
-        </w:rPr>
-      </w:pPr>
-    </w:p>
-    <w:p>
-      <w:pPr>
-        <w:pStyle w:val="Lijstalinea"/>
-        <w:numPr>
-          <w:ilvl w:val="0"/>
-          <w:numId w:val="2"/>
-        </w:numPr>
-        <w:rPr>
-          <w:lang w:val="en-GB"/>
-        </w:rPr>
-      </w:pPr>
-      <w:r>
-        <w:rPr>
-          <w:lang w:val="en-GB"/>
-        </w:rPr>
-        <w:t>Integration testing: tests that are used to ensure that different components of an application work together correctly. They are typically run after unit tests have been successfully completed, and help to ensure that the application is functioning as intended before it is released to users.</w:t>
-      </w:r>
-    </w:p>
-    <w:p>
-      <w:pPr>
-        <w:pStyle w:val="Lijstalinea"/>
-        <w:numPr>
-          <w:ilvl w:val="0"/>
-          <w:numId w:val="2"/>
-        </w:numPr>
-        <w:rPr>
-          <w:lang w:val="en-GB"/>
-        </w:rPr>
-      </w:pPr>
-      <w:r>
-        <w:rPr>
-          <w:lang w:val="en-GB"/>
-        </w:rPr>
-        <w:t>Functional testing: tests that are used to ensure that an application meets the requirements of its users. They check that the application can perform the tasks that it is intended to perform and that it behaves as expected in different scenarios.</w:t>
-      </w:r>
-    </w:p>
-    <w:p>
-      <w:pPr>
-        <w:pStyle w:val="Lijstalinea"/>
-        <w:numPr>
-          <w:ilvl w:val="0"/>
-          <w:numId w:val="2"/>
-        </w:numPr>
-        <w:rPr>
-          <w:lang w:val="en-GB"/>
-        </w:rPr>
-      </w:pPr>
-      <w:r>
-        <w:rPr>
-          <w:lang w:val="en-GB"/>
-        </w:rPr>
-        <w:t>Acceptance testing: testing that is performed by the end user or a representative of the end user to ensure that the application meets the needs of the user. It is performed before the application is released to the general public and it validates if the requirements of the user are met.</w:t>
-      </w:r>
-    </w:p>
-    <w:p>
-      <w:pPr>
-        <w:pStyle w:val="Lijstalinea"/>
-        <w:numPr>
-          <w:ilvl w:val="0"/>
-          <w:numId w:val="2"/>
-        </w:numPr>
-        <w:rPr>
-          <w:lang w:val="en-GB"/>
-        </w:rPr>
-      </w:pPr>
-      <w:r>
-        <w:rPr>
-          <w:lang w:val="en-GB"/>
-        </w:rPr>
-        <w:t>Non-functional testing: testing that is focused on the performance and security of the application, rather than its functionality. Non-functional tests include stress tests, which check how well the application can handle high levels of usage and large amounts of data, as well as security tests, which check for vulnerabilities in the application.</w:t>
-      </w:r>
-    </w:p>
-    <w:p>
-      <w:pPr>
-        <w:pStyle w:val="Lijstalinea"/>
-        <w:numPr>
-          <w:ilvl w:val="0"/>
-          <w:numId w:val="2"/>
-        </w:numPr>
-        <w:rPr>
-          <w:lang w:val="en-GB"/>
-        </w:rPr>
-      </w:pPr>
-      <w:r>
-        <w:rPr>
-          <w:lang w:val="en-GB"/>
-        </w:rPr>
-        <w:t>Performance testing: tests that check the application's performance under different workloads, including load testing and stress testing, where the application's performance is measured under normal and peak conditions.</w:t>
-      </w:r>
-    </w:p>
-    <w:p>
-      <w:pPr>
-        <w:pStyle w:val="Lijstalinea"/>
-        <w:numPr>
-          <w:ilvl w:val="0"/>
-          <w:numId w:val="2"/>
-        </w:numPr>
-        <w:rPr>
-          <w:lang w:val="en-GB"/>
-        </w:rPr>
-      </w:pPr>
-      <w:r>
-        <w:rPr>
-          <w:lang w:val="en-GB"/>
-        </w:rPr>
-        <w:t>Regression testing: test that checks if any recent changes to the codebase did not break any previous functionalities</w:t>
-      </w:r>
-    </w:p>
-    <w:p>
-      <w:pPr>
-        <w:pStyle w:val="Lijstalinea"/>
-        <w:numPr>
-          <w:ilvl w:val="0"/>
-          <w:numId w:val="2"/>
-        </w:numPr>
-        <w:rPr>
-          <w:lang w:val="en-GB"/>
-        </w:rPr>
-      </w:pPr>
-      <w:r>
-        <w:rPr>
-          <w:lang w:val="en-GB"/>
-        </w:rPr>
-        <w:t>Compatibility testing: testing to see if the application behaves as expected across different platforms and devices.</w:t>
-      </w:r>
-    </w:p>
-    <w:p>
-      <w:pPr>
-        <w:pStyle w:val="Lijstalinea"/>
-        <w:numPr>
-          <w:ilvl w:val="0"/>
-          <w:numId w:val="2"/>
-        </w:numPr>
-        <w:rPr>
-          <w:lang w:val="en-GB"/>
-        </w:rPr>
-      </w:pPr>
-      <w:r>
-        <w:rPr>
-          <w:lang w:val="en-GB"/>
-        </w:rPr>
-        <w:t>Usability testing: checking how user-friendly the application is</w:t>
-      </w:r>
-    </w:p>
-    <w:p>
-      <w:pPr>
-        <w:pStyle w:val="Lijstalinea"/>
-        <w:numPr>
-          <w:ilvl w:val="0"/>
-          <w:numId w:val="2"/>
-        </w:numPr>
-        <w:rPr>
-          <w:lang w:val="en-GB"/>
-        </w:rPr>
-      </w:pPr>
-      <w:r>
-        <w:rPr>
-          <w:lang w:val="en-GB"/>
-        </w:rPr>
-        <w:t>Exploratory testing: testing where the tester has the freedom to investigate the application and explore its functionality in an unstructured way.</w:t>
-      </w:r>
-    </w:p>
-    <w:p>
-      <w:pPr>
-        <w:rPr>
-          <w:lang w:val="en-GB"/>
-        </w:rPr>
-      </w:pPr>
-    </w:p>
-    <w:p>
-      <w:pPr>
-        <w:rPr>
-          <w:lang w:val="en-GB"/>
-        </w:rPr>
-      </w:pPr>
-    </w:p>
-    <w:p>
-      <w:pPr>
-        <w:rPr>
-          <w:rFonts w:asciiTheme="majorHAnsi" w:eastAsiaTheme="majorEastAsia" w:hAnsiTheme="majorHAnsi" w:cstheme="majorBidi"/>
-          <w:color w:val="2F5496" w:themeColor="accent1" w:themeShade="BF"/>
-          <w:sz w:val="32"/>
-          <w:szCs w:val="32"/>
-          <w:lang w:val="en-GB"/>
-        </w:rPr>
-      </w:pPr>
-      <w:r>
-        <w:rPr>
-          <w:lang w:val="en-GB"/>
-        </w:rPr>
-        <w:br w:type="page"/>
+        <w:t xml:space="preserve">Because I first wanted to know what kind of tests I could all use and what I need which tests for, I first researched what kind of test there are in software. I recorded this in a study that you will find in the file </w:t>
+      </w:r>
+      <w:hyperlink r:id="rId7" w:history="1">
+        <w:r>
+          <w:rPr>
+            <w:rStyle w:val="Hyperlink"/>
+            <w:lang w:val="en-GB"/>
+          </w:rPr>
+          <w:t>Software tests research</w:t>
+        </w:r>
+      </w:hyperlink>
+      <w:r>
+        <w:rPr>
+          <w:lang w:val="en-GB"/>
+        </w:rPr>
+        <w:t>.</w:t>
       </w:r>
     </w:p>
     <w:p>
@@ -1381,12 +1183,11 @@
           <w:lang w:val="en-GB"/>
         </w:rPr>
       </w:pPr>
-      <w:bookmarkStart w:id="2" w:name="_Toc124358522"/>
-      <w:r>
-        <w:rPr>
-          <w:lang w:val="en-GB"/>
-        </w:rPr>
-        <w:lastRenderedPageBreak/>
+      <w:bookmarkStart w:id="2" w:name="_Toc124432788"/>
+      <w:r>
+        <w:rPr>
+          <w:lang w:val="en-GB"/>
+        </w:rPr>
         <w:t>Front-end</w:t>
       </w:r>
       <w:bookmarkEnd w:id="2"/>
@@ -1398,7 +1199,7 @@
           <w:lang w:val="en-GB"/>
         </w:rPr>
       </w:pPr>
-      <w:bookmarkStart w:id="3" w:name="_Toc124358523"/>
+      <w:bookmarkStart w:id="3" w:name="_Toc124432789"/>
       <w:r>
         <w:rPr>
           <w:lang w:val="en-GB"/>
@@ -1435,6 +1236,7 @@
       </w:pPr>
       <w:r>
         <w:rPr>
+          <w:noProof/>
           <w:lang w:val="en-GB"/>
         </w:rPr>
         <w:drawing>
@@ -1453,7 +1255,7 @@
                     <pic:cNvPicPr/>
                   </pic:nvPicPr>
                   <pic:blipFill>
-                    <a:blip r:embed="rId7"/>
+                    <a:blip r:embed="rId8"/>
                     <a:stretch>
                       <a:fillRect/>
                     </a:stretch>
@@ -1488,7 +1290,7 @@
           <w:lang w:val="en-GB"/>
         </w:rPr>
       </w:pPr>
-      <w:bookmarkStart w:id="4" w:name="_Toc124358524"/>
+      <w:bookmarkStart w:id="4" w:name="_Toc124432790"/>
       <w:r>
         <w:rPr>
           <w:lang w:val="en-GB"/>
@@ -1546,6 +1348,7 @@
       </w:pPr>
       <w:r>
         <w:rPr>
+          <w:noProof/>
           <w:lang w:val="en-GB"/>
         </w:rPr>
         <w:drawing>
@@ -1564,7 +1367,7 @@
                     <pic:cNvPicPr/>
                   </pic:nvPicPr>
                   <pic:blipFill>
-                    <a:blip r:embed="rId8"/>
+                    <a:blip r:embed="rId9"/>
                     <a:stretch>
                       <a:fillRect/>
                     </a:stretch>
@@ -1597,7 +1400,7 @@
         </w:rPr>
         <w:t xml:space="preserve">The above test are found in the </w:t>
       </w:r>
-      <w:hyperlink r:id="rId9" w:history="1">
+      <w:hyperlink r:id="rId10" w:history="1">
         <w:r>
           <w:rPr>
             <w:rStyle w:val="Hyperlink"/>
@@ -1644,7 +1447,7 @@
           <w:lang w:val="en-GB"/>
         </w:rPr>
       </w:pPr>
-      <w:bookmarkStart w:id="5" w:name="_Toc124358525"/>
+      <w:bookmarkStart w:id="5" w:name="_Toc124432791"/>
       <w:r>
         <w:rPr>
           <w:lang w:val="en-GB"/>
@@ -1721,6 +1524,7 @@
       </w:pPr>
       <w:r>
         <w:rPr>
+          <w:noProof/>
           <w:lang w:val="en-GB"/>
         </w:rPr>
         <w:drawing>
@@ -1739,7 +1543,7 @@
                     <pic:cNvPicPr/>
                   </pic:nvPicPr>
                   <pic:blipFill>
-                    <a:blip r:embed="rId10"/>
+                    <a:blip r:embed="rId11"/>
                     <a:stretch>
                       <a:fillRect/>
                     </a:stretch>
@@ -1794,6 +1598,7 @@
       </w:pPr>
       <w:r>
         <w:rPr>
+          <w:noProof/>
           <w:lang w:val="en-GB"/>
         </w:rPr>
         <w:drawing>
@@ -1812,7 +1617,7 @@
                     <pic:cNvPicPr/>
                   </pic:nvPicPr>
                   <pic:blipFill>
-                    <a:blip r:embed="rId11"/>
+                    <a:blip r:embed="rId12"/>
                     <a:stretch>
                       <a:fillRect/>
                     </a:stretch>
@@ -1864,7 +1669,7 @@
           <w:lang w:val="en-GB"/>
         </w:rPr>
       </w:pPr>
-      <w:bookmarkStart w:id="6" w:name="_Toc124358526"/>
+      <w:bookmarkStart w:id="6" w:name="_Toc124432792"/>
       <w:r>
         <w:rPr>
           <w:lang w:val="en-GB"/>
@@ -1943,6 +1748,7 @@
       </w:pPr>
       <w:r>
         <w:rPr>
+          <w:noProof/>
           <w:lang w:val="en-GB"/>
         </w:rPr>
         <w:drawing>
@@ -1961,7 +1767,7 @@
                     <pic:cNvPicPr/>
                   </pic:nvPicPr>
                   <pic:blipFill rotWithShape="1">
-                    <a:blip r:embed="rId12"/>
+                    <a:blip r:embed="rId13"/>
                     <a:srcRect b="4302"/>
                     <a:stretch/>
                   </pic:blipFill>
@@ -2017,6 +1823,7 @@
       </w:pPr>
       <w:r>
         <w:rPr>
+          <w:noProof/>
           <w:lang w:val="en-GB"/>
         </w:rPr>
         <w:drawing>
@@ -2035,7 +1842,7 @@
                     <pic:cNvPicPr/>
                   </pic:nvPicPr>
                   <pic:blipFill>
-                    <a:blip r:embed="rId13"/>
+                    <a:blip r:embed="rId14"/>
                     <a:stretch>
                       <a:fillRect/>
                     </a:stretch>
@@ -2061,7 +1868,7 @@
         </w:rPr>
         <w:t xml:space="preserve">These tests are found in the </w:t>
       </w:r>
-      <w:hyperlink r:id="rId14" w:history="1">
+      <w:hyperlink r:id="rId15" w:history="1">
         <w:r>
           <w:rPr>
             <w:rStyle w:val="Hyperlink"/>
@@ -2084,7 +1891,7 @@
           <w:lang w:val="en-GB"/>
         </w:rPr>
       </w:pPr>
-      <w:bookmarkStart w:id="7" w:name="_Toc124358527"/>
+      <w:bookmarkStart w:id="7" w:name="_Toc124432793"/>
       <w:r>
         <w:rPr>
           <w:lang w:val="en-GB"/>
@@ -2101,7 +1908,7 @@
           <w:lang w:val="en-GB"/>
         </w:rPr>
       </w:pPr>
-      <w:bookmarkStart w:id="8" w:name="_Toc124358528"/>
+      <w:bookmarkStart w:id="8" w:name="_Toc124432794"/>
       <w:r>
         <w:rPr>
           <w:lang w:val="en-GB"/>
@@ -2178,6 +1985,7 @@
       </w:pPr>
       <w:r>
         <w:rPr>
+          <w:noProof/>
           <w:lang w:val="en-GB"/>
         </w:rPr>
         <w:drawing>
@@ -2196,7 +2004,7 @@
                     <pic:cNvPicPr/>
                   </pic:nvPicPr>
                   <pic:blipFill>
-                    <a:blip r:embed="rId15"/>
+                    <a:blip r:embed="rId16"/>
                     <a:stretch>
                       <a:fillRect/>
                     </a:stretch>
@@ -2231,7 +2039,7 @@
           <w:lang w:val="en-GB"/>
         </w:rPr>
       </w:pPr>
-      <w:bookmarkStart w:id="9" w:name="_Toc124358529"/>
+      <w:bookmarkStart w:id="9" w:name="_Toc124432795"/>
       <w:r>
         <w:rPr>
           <w:lang w:val="en-GB"/>
@@ -2343,6 +2151,9 @@
         </w:rPr>
       </w:pPr>
       <w:r>
+        <w:rPr>
+          <w:noProof/>
+        </w:rPr>
         <w:drawing>
           <wp:inline distT="0" distB="0" distL="0" distR="0" wp14:anchorId="5A958D3A" wp14:editId="729F6D94">
             <wp:extent cx="5760720" cy="2077720"/>
@@ -2359,7 +2170,7 @@
                     <pic:cNvPicPr/>
                   </pic:nvPicPr>
                   <pic:blipFill>
-                    <a:blip r:embed="rId16"/>
+                    <a:blip r:embed="rId17"/>
                     <a:stretch>
                       <a:fillRect/>
                     </a:stretch>
@@ -2394,7 +2205,7 @@
           <w:lang w:val="en-GB"/>
         </w:rPr>
       </w:pPr>
-      <w:bookmarkStart w:id="10" w:name="_Toc124358530"/>
+      <w:bookmarkStart w:id="10" w:name="_Toc124432796"/>
       <w:r>
         <w:rPr>
           <w:lang w:val="en-GB"/>
@@ -2472,6 +2283,7 @@
       </w:pPr>
       <w:r>
         <w:rPr>
+          <w:noProof/>
           <w:lang w:val="en-GB"/>
         </w:rPr>
         <w:drawing>
@@ -2490,7 +2302,7 @@
                     <pic:cNvPicPr/>
                   </pic:nvPicPr>
                   <pic:blipFill>
-                    <a:blip r:embed="rId17"/>
+                    <a:blip r:embed="rId18"/>
                     <a:stretch>
                       <a:fillRect/>
                     </a:stretch>
@@ -2565,6 +2377,7 @@
       </w:pPr>
       <w:r>
         <w:rPr>
+          <w:noProof/>
           <w:lang w:val="en-GB"/>
         </w:rPr>
         <w:drawing>
@@ -2583,7 +2396,7 @@
                     <pic:cNvPicPr/>
                   </pic:nvPicPr>
                   <pic:blipFill>
-                    <a:blip r:embed="rId18"/>
+                    <a:blip r:embed="rId19"/>
                     <a:stretch>
                       <a:fillRect/>
                     </a:stretch>
@@ -2610,7 +2423,7 @@
           <w:lang w:val="en-GB"/>
         </w:rPr>
       </w:pPr>
-      <w:hyperlink r:id="rId19" w:history="1">
+      <w:hyperlink r:id="rId20" w:history="1">
         <w:r>
           <w:rPr>
             <w:rStyle w:val="Hyperlink"/>
@@ -2688,7 +2501,7 @@
                     <pic:cNvPicPr/>
                   </pic:nvPicPr>
                   <pic:blipFill>
-                    <a:blip r:embed="rId20"/>
+                    <a:blip r:embed="rId21"/>
                     <a:stretch>
                       <a:fillRect/>
                     </a:stretch>
@@ -2759,13 +2572,7 @@
         <w:rPr>
           <w:rStyle w:val="Hyperlink"/>
         </w:rPr>
-        <w:t>W</w:t>
-      </w:r>
-      <w:r>
-        <w:rPr>
-          <w:rStyle w:val="Hyperlink"/>
-        </w:rPr>
-        <w:t>orkflow files</w:t>
+        <w:t>Workflow files</w:t>
       </w:r>
     </w:p>
     <w:p>
@@ -2779,12 +2586,12 @@
       </w:r>
     </w:p>
     <w:sectPr>
-      <w:headerReference w:type="even" r:id="rId21"/>
-      <w:headerReference w:type="default" r:id="rId22"/>
-      <w:footerReference w:type="even" r:id="rId23"/>
-      <w:footerReference w:type="default" r:id="rId24"/>
-      <w:headerReference w:type="first" r:id="rId25"/>
-      <w:footerReference w:type="first" r:id="rId26"/>
+      <w:headerReference w:type="even" r:id="rId22"/>
+      <w:headerReference w:type="default" r:id="rId23"/>
+      <w:footerReference w:type="even" r:id="rId24"/>
+      <w:footerReference w:type="default" r:id="rId25"/>
+      <w:headerReference w:type="first" r:id="rId26"/>
+      <w:footerReference w:type="first" r:id="rId27"/>
       <w:pgSz w:w="11906" w:h="16838"/>
       <w:pgMar w:top="1417" w:right="1417" w:bottom="1417" w:left="1417" w:header="708" w:footer="708" w:gutter="0"/>
       <w:cols w:space="708"/>
@@ -2840,6 +2647,7 @@
         <w:docPartUnique/>
       </w:docPartObj>
     </w:sdtPr>
+    <w:sdtEndPr/>
     <w:sdtContent>
       <w:p>
         <w:pPr>

</xml_diff>

<commit_message>
Small changes to business process, cultural differences and ethics and software tests. Small changes to the readers guide to improve reading trough it.
</commit_message>
<xml_diff>
--- a/Portfolio/Quality assurance.docx
+++ b/Portfolio/Quality assurance.docx
@@ -397,7 +397,7 @@
             </w:rPr>
             <w:fldChar w:fldCharType="separate"/>
           </w:r>
-          <w:hyperlink w:anchor="_Toc124432787" w:history="1">
+          <w:hyperlink w:anchor="_Toc124509641" w:history="1">
             <w:r>
               <w:rPr>
                 <w:rStyle w:val="Hyperlink"/>
@@ -425,7 +425,7 @@
                 <w:noProof/>
                 <w:webHidden/>
               </w:rPr>
-              <w:instrText xml:space="preserve"> PAGEREF _Toc124432787 \h </w:instrText>
+              <w:instrText xml:space="preserve"> PAGEREF _Toc124509641 \h </w:instrText>
             </w:r>
             <w:r>
               <w:rPr>
@@ -468,7 +468,7 @@
               <w:lang w:eastAsia="nl-NL"/>
             </w:rPr>
           </w:pPr>
-          <w:hyperlink w:anchor="_Toc124432788" w:history="1">
+          <w:hyperlink w:anchor="_Toc124509642" w:history="1">
             <w:r>
               <w:rPr>
                 <w:rStyle w:val="Hyperlink"/>
@@ -496,7 +496,7 @@
                 <w:noProof/>
                 <w:webHidden/>
               </w:rPr>
-              <w:instrText xml:space="preserve"> PAGEREF _Toc124432788 \h </w:instrText>
+              <w:instrText xml:space="preserve"> PAGEREF _Toc124509642 \h </w:instrText>
             </w:r>
             <w:r>
               <w:rPr>
@@ -539,7 +539,7 @@
               <w:lang w:eastAsia="nl-NL"/>
             </w:rPr>
           </w:pPr>
-          <w:hyperlink w:anchor="_Toc124432789" w:history="1">
+          <w:hyperlink w:anchor="_Toc124509643" w:history="1">
             <w:r>
               <w:rPr>
                 <w:rStyle w:val="Hyperlink"/>
@@ -567,7 +567,7 @@
                 <w:noProof/>
                 <w:webHidden/>
               </w:rPr>
-              <w:instrText xml:space="preserve"> PAGEREF _Toc124432789 \h </w:instrText>
+              <w:instrText xml:space="preserve"> PAGEREF _Toc124509643 \h </w:instrText>
             </w:r>
             <w:r>
               <w:rPr>
@@ -610,7 +610,7 @@
               <w:lang w:eastAsia="nl-NL"/>
             </w:rPr>
           </w:pPr>
-          <w:hyperlink w:anchor="_Toc124432790" w:history="1">
+          <w:hyperlink w:anchor="_Toc124509644" w:history="1">
             <w:r>
               <w:rPr>
                 <w:rStyle w:val="Hyperlink"/>
@@ -638,7 +638,7 @@
                 <w:noProof/>
                 <w:webHidden/>
               </w:rPr>
-              <w:instrText xml:space="preserve"> PAGEREF _Toc124432790 \h </w:instrText>
+              <w:instrText xml:space="preserve"> PAGEREF _Toc124509644 \h </w:instrText>
             </w:r>
             <w:r>
               <w:rPr>
@@ -681,7 +681,7 @@
               <w:lang w:eastAsia="nl-NL"/>
             </w:rPr>
           </w:pPr>
-          <w:hyperlink w:anchor="_Toc124432791" w:history="1">
+          <w:hyperlink w:anchor="_Toc124509645" w:history="1">
             <w:r>
               <w:rPr>
                 <w:rStyle w:val="Hyperlink"/>
@@ -709,7 +709,7 @@
                 <w:noProof/>
                 <w:webHidden/>
               </w:rPr>
-              <w:instrText xml:space="preserve"> PAGEREF _Toc124432791 \h </w:instrText>
+              <w:instrText xml:space="preserve"> PAGEREF _Toc124509645 \h </w:instrText>
             </w:r>
             <w:r>
               <w:rPr>
@@ -752,7 +752,7 @@
               <w:lang w:eastAsia="nl-NL"/>
             </w:rPr>
           </w:pPr>
-          <w:hyperlink w:anchor="_Toc124432792" w:history="1">
+          <w:hyperlink w:anchor="_Toc124509646" w:history="1">
             <w:r>
               <w:rPr>
                 <w:rStyle w:val="Hyperlink"/>
@@ -780,7 +780,7 @@
                 <w:noProof/>
                 <w:webHidden/>
               </w:rPr>
-              <w:instrText xml:space="preserve"> PAGEREF _Toc124432792 \h </w:instrText>
+              <w:instrText xml:space="preserve"> PAGEREF _Toc124509646 \h </w:instrText>
             </w:r>
             <w:r>
               <w:rPr>
@@ -823,7 +823,7 @@
               <w:lang w:eastAsia="nl-NL"/>
             </w:rPr>
           </w:pPr>
-          <w:hyperlink w:anchor="_Toc124432793" w:history="1">
+          <w:hyperlink w:anchor="_Toc124509647" w:history="1">
             <w:r>
               <w:rPr>
                 <w:rStyle w:val="Hyperlink"/>
@@ -851,7 +851,7 @@
                 <w:noProof/>
                 <w:webHidden/>
               </w:rPr>
-              <w:instrText xml:space="preserve"> PAGEREF _Toc124432793 \h </w:instrText>
+              <w:instrText xml:space="preserve"> PAGEREF _Toc124509647 \h </w:instrText>
             </w:r>
             <w:r>
               <w:rPr>
@@ -894,7 +894,7 @@
               <w:lang w:eastAsia="nl-NL"/>
             </w:rPr>
           </w:pPr>
-          <w:hyperlink w:anchor="_Toc124432794" w:history="1">
+          <w:hyperlink w:anchor="_Toc124509648" w:history="1">
             <w:r>
               <w:rPr>
                 <w:rStyle w:val="Hyperlink"/>
@@ -922,7 +922,7 @@
                 <w:noProof/>
                 <w:webHidden/>
               </w:rPr>
-              <w:instrText xml:space="preserve"> PAGEREF _Toc124432794 \h </w:instrText>
+              <w:instrText xml:space="preserve"> PAGEREF _Toc124509648 \h </w:instrText>
             </w:r>
             <w:r>
               <w:rPr>
@@ -965,7 +965,7 @@
               <w:lang w:eastAsia="nl-NL"/>
             </w:rPr>
           </w:pPr>
-          <w:hyperlink w:anchor="_Toc124432795" w:history="1">
+          <w:hyperlink w:anchor="_Toc124509649" w:history="1">
             <w:r>
               <w:rPr>
                 <w:rStyle w:val="Hyperlink"/>
@@ -993,7 +993,7 @@
                 <w:noProof/>
                 <w:webHidden/>
               </w:rPr>
-              <w:instrText xml:space="preserve"> PAGEREF _Toc124432795 \h </w:instrText>
+              <w:instrText xml:space="preserve"> PAGEREF _Toc124509649 \h </w:instrText>
             </w:r>
             <w:r>
               <w:rPr>
@@ -1036,7 +1036,7 @@
               <w:lang w:eastAsia="nl-NL"/>
             </w:rPr>
           </w:pPr>
-          <w:hyperlink w:anchor="_Toc124432796" w:history="1">
+          <w:hyperlink w:anchor="_Toc124509650" w:history="1">
             <w:r>
               <w:rPr>
                 <w:rStyle w:val="Hyperlink"/>
@@ -1064,7 +1064,7 @@
                 <w:noProof/>
                 <w:webHidden/>
               </w:rPr>
-              <w:instrText xml:space="preserve"> PAGEREF _Toc124432796 \h </w:instrText>
+              <w:instrText xml:space="preserve"> PAGEREF _Toc124509650 \h </w:instrText>
             </w:r>
             <w:r>
               <w:rPr>
@@ -1138,7 +1138,7 @@
           <w:lang w:val="en-GB"/>
         </w:rPr>
       </w:pPr>
-      <w:bookmarkStart w:id="1" w:name="_Toc124432787"/>
+      <w:bookmarkStart w:id="1" w:name="_Toc124509641"/>
       <w:r>
         <w:rPr>
           <w:lang w:val="en-GB"/>
@@ -1183,7 +1183,7 @@
           <w:lang w:val="en-GB"/>
         </w:rPr>
       </w:pPr>
-      <w:bookmarkStart w:id="2" w:name="_Toc124432788"/>
+      <w:bookmarkStart w:id="2" w:name="_Toc124509642"/>
       <w:r>
         <w:rPr>
           <w:lang w:val="en-GB"/>
@@ -1199,7 +1199,7 @@
           <w:lang w:val="en-GB"/>
         </w:rPr>
       </w:pPr>
-      <w:bookmarkStart w:id="3" w:name="_Toc124432789"/>
+      <w:bookmarkStart w:id="3" w:name="_Toc124509643"/>
       <w:r>
         <w:rPr>
           <w:lang w:val="en-GB"/>
@@ -1290,7 +1290,7 @@
           <w:lang w:val="en-GB"/>
         </w:rPr>
       </w:pPr>
-      <w:bookmarkStart w:id="4" w:name="_Toc124432790"/>
+      <w:bookmarkStart w:id="4" w:name="_Toc124509644"/>
       <w:r>
         <w:rPr>
           <w:lang w:val="en-GB"/>
@@ -1309,35 +1309,7 @@
         <w:rPr>
           <w:lang w:val="en-GB"/>
         </w:rPr>
-        <w:t xml:space="preserve">It is possible to try to check all the code yourself for errors, but often you miss things. For this, something like static code analysis is often used; I used </w:t>
-      </w:r>
-      <w:proofErr w:type="spellStart"/>
-      <w:r>
-        <w:rPr>
-          <w:lang w:val="en-GB"/>
-        </w:rPr>
-        <w:t>sonarcloud</w:t>
-      </w:r>
-      <w:proofErr w:type="spellEnd"/>
-      <w:r>
-        <w:rPr>
-          <w:lang w:val="en-GB"/>
-        </w:rPr>
-        <w:t xml:space="preserve">. </w:t>
-      </w:r>
-      <w:proofErr w:type="spellStart"/>
-      <w:r>
-        <w:rPr>
-          <w:lang w:val="en-GB"/>
-        </w:rPr>
-        <w:t>Sonarcloud</w:t>
-      </w:r>
-      <w:proofErr w:type="spellEnd"/>
-      <w:r>
-        <w:rPr>
-          <w:lang w:val="en-GB"/>
-        </w:rPr>
-        <w:t xml:space="preserve"> checks code for bugs, security flaws, etc.</w:t>
+        <w:t>It is possible to try to check all the code yourself for errors, but often you miss things. For this, something like static code analysis is often used; I used sonarcloud. Sonarcloud checks code for bugs, security flaws, etc.</w:t>
       </w:r>
     </w:p>
     <w:p>
@@ -1419,9 +1391,111 @@
     <w:p>
       <w:pPr>
         <w:rPr>
-          <w:lang w:val="en-GB"/>
-        </w:rPr>
-      </w:pPr>
+          <w:rStyle w:val="Hyperlink"/>
+          <w:lang w:val="en-GB"/>
+        </w:rPr>
+      </w:pPr>
+      <w:r>
+        <w:rPr>
+          <w:lang w:val="en-GB"/>
+        </w:rPr>
+        <w:fldChar w:fldCharType="begin"/>
+      </w:r>
+      <w:r>
+        <w:rPr>
+          <w:lang w:val="en-GB"/>
+        </w:rPr>
+        <w:instrText xml:space="preserve"> HYPERLINK "https://sonarcloud.io/project/overview?id=Jorn-Kersten_DB-03-Frontend" </w:instrText>
+      </w:r>
+      <w:r>
+        <w:rPr>
+          <w:lang w:val="en-GB"/>
+        </w:rPr>
+      </w:r>
+      <w:r>
+        <w:rPr>
+          <w:lang w:val="en-GB"/>
+        </w:rPr>
+        <w:fldChar w:fldCharType="separate"/>
+      </w:r>
+      <w:r>
+        <w:rPr>
+          <w:rStyle w:val="Hyperlink"/>
+          <w:lang w:val="en-GB"/>
+        </w:rPr>
+        <w:t>View Sonarcloud front-end</w:t>
+      </w:r>
+    </w:p>
+    <w:p>
+      <w:pPr>
+        <w:rPr>
+          <w:rStyle w:val="Hyperlink"/>
+          <w:lang w:val="en-GB"/>
+        </w:rPr>
+      </w:pPr>
+      <w:r>
+        <w:rPr>
+          <w:lang w:val="en-GB"/>
+        </w:rPr>
+        <w:fldChar w:fldCharType="end"/>
+      </w:r>
+      <w:r>
+        <w:rPr>
+          <w:lang w:val="en-GB"/>
+        </w:rPr>
+        <w:fldChar w:fldCharType="begin"/>
+      </w:r>
+      <w:r>
+        <w:rPr>
+          <w:lang w:val="en-GB"/>
+        </w:rPr>
+        <w:instrText xml:space="preserve"> HYPERLINK "https://sonarcloud.io/project/overview?id=Jorn-Kersten_DB-03-Backend" </w:instrText>
+      </w:r>
+      <w:r>
+        <w:rPr>
+          <w:lang w:val="en-GB"/>
+        </w:rPr>
+      </w:r>
+      <w:r>
+        <w:rPr>
+          <w:lang w:val="en-GB"/>
+        </w:rPr>
+        <w:fldChar w:fldCharType="separate"/>
+      </w:r>
+      <w:r>
+        <w:rPr>
+          <w:rStyle w:val="Hyperlink"/>
+          <w:lang w:val="en-GB"/>
+        </w:rPr>
+        <w:t xml:space="preserve">View Sonarcloud </w:t>
+      </w:r>
+      <w:r>
+        <w:rPr>
+          <w:rStyle w:val="Hyperlink"/>
+          <w:lang w:val="en-GB"/>
+        </w:rPr>
+        <w:t>back</w:t>
+      </w:r>
+      <w:r>
+        <w:rPr>
+          <w:rStyle w:val="Hyperlink"/>
+          <w:lang w:val="en-GB"/>
+        </w:rPr>
+        <w:t>-end</w:t>
+      </w:r>
+    </w:p>
+    <w:p>
+      <w:pPr>
+        <w:rPr>
+          <w:lang w:val="en-GB"/>
+        </w:rPr>
+      </w:pPr>
+      <w:r>
+        <w:rPr>
+          <w:lang w:val="en-GB"/>
+        </w:rPr>
+        <w:fldChar w:fldCharType="end"/>
+      </w:r>
     </w:p>
     <w:p>
       <w:pPr>
@@ -1447,7 +1521,7 @@
           <w:lang w:val="en-GB"/>
         </w:rPr>
       </w:pPr>
-      <w:bookmarkStart w:id="5" w:name="_Toc124432791"/>
+      <w:bookmarkStart w:id="5" w:name="_Toc124509645"/>
       <w:r>
         <w:rPr>
           <w:lang w:val="en-GB"/>
@@ -1467,21 +1541,7 @@
         <w:rPr>
           <w:lang w:val="en-GB"/>
         </w:rPr>
-        <w:t xml:space="preserve">To test whether the website actually loads quickly, I applied performance testing. By installing an </w:t>
-      </w:r>
-      <w:proofErr w:type="spellStart"/>
-      <w:r>
-        <w:rPr>
-          <w:lang w:val="en-GB"/>
-        </w:rPr>
-        <w:t>npm</w:t>
-      </w:r>
-      <w:proofErr w:type="spellEnd"/>
-      <w:r>
-        <w:rPr>
-          <w:lang w:val="en-GB"/>
-        </w:rPr>
-        <w:t xml:space="preserve"> package from Google called Lighthouse, you can easily test the performance of your application.</w:t>
+        <w:t>To test whether the website actually loads quickly, I applied performance testing. By installing an npm package from Google called Lighthouse, you can easily test the performance of your application.</w:t>
       </w:r>
     </w:p>
     <w:p>
@@ -1669,7 +1729,7 @@
           <w:lang w:val="en-GB"/>
         </w:rPr>
       </w:pPr>
-      <w:bookmarkStart w:id="6" w:name="_Toc124432792"/>
+      <w:bookmarkStart w:id="6" w:name="_Toc124509646"/>
       <w:r>
         <w:rPr>
           <w:lang w:val="en-GB"/>
@@ -1689,55 +1749,27 @@
         <w:rPr>
           <w:lang w:val="en-GB"/>
         </w:rPr>
-        <w:t xml:space="preserve">To see if the programme continues to work under much a heavy load, I apply stress tests with Artillery. Artillery is a package for </w:t>
-      </w:r>
-      <w:proofErr w:type="spellStart"/>
-      <w:r>
-        <w:rPr>
-          <w:lang w:val="en-GB"/>
-        </w:rPr>
-        <w:t>npm</w:t>
-      </w:r>
-      <w:proofErr w:type="spellEnd"/>
-      <w:r>
-        <w:rPr>
-          <w:lang w:val="en-GB"/>
-        </w:rPr>
-        <w:t xml:space="preserve"> that makes it very easy to write stress tests.</w:t>
-      </w:r>
-    </w:p>
-    <w:p>
-      <w:pPr>
-        <w:rPr>
-          <w:lang w:val="en-GB"/>
-        </w:rPr>
-      </w:pPr>
-    </w:p>
-    <w:p>
-      <w:pPr>
-        <w:rPr>
-          <w:lang w:val="en-GB"/>
-        </w:rPr>
-      </w:pPr>
-      <w:r>
-        <w:rPr>
-          <w:lang w:val="en-GB"/>
-        </w:rPr>
-        <w:t>The code snippet below contains a .</w:t>
-      </w:r>
-      <w:proofErr w:type="spellStart"/>
-      <w:r>
-        <w:rPr>
-          <w:lang w:val="en-GB"/>
-        </w:rPr>
-        <w:t>yml</w:t>
-      </w:r>
-      <w:proofErr w:type="spellEnd"/>
-      <w:r>
-        <w:rPr>
-          <w:lang w:val="en-GB"/>
-        </w:rPr>
-        <w:t xml:space="preserve"> file that calls a particular link, in this case the homepage. It then visits this page in two stages. A warmup phase; this one is under normal load. A ramp up phase; this one is more or less a hefty load. If one of the tests fails, the whole load test fails.</w:t>
+        <w:t>To see if the programme continues to work under much a heavy load, I apply stress tests with Artillery. Artillery is a package for npm that makes it very easy to write stress tests.</w:t>
+      </w:r>
+    </w:p>
+    <w:p>
+      <w:pPr>
+        <w:rPr>
+          <w:lang w:val="en-GB"/>
+        </w:rPr>
+      </w:pPr>
+    </w:p>
+    <w:p>
+      <w:pPr>
+        <w:rPr>
+          <w:lang w:val="en-GB"/>
+        </w:rPr>
+      </w:pPr>
+      <w:r>
+        <w:rPr>
+          <w:lang w:val="en-GB"/>
+        </w:rPr>
+        <w:t>The code snippet below contains a .yml file that calls a particular link, in this case the homepage. It then visits this page in two stages. A warmup phase; this one is under normal load. A ramp up phase; this one is more or less a hefty load. If one of the tests fails, the whole load test fails.</w:t>
       </w:r>
     </w:p>
     <w:p>
@@ -1891,7 +1923,7 @@
           <w:lang w:val="en-GB"/>
         </w:rPr>
       </w:pPr>
-      <w:bookmarkStart w:id="7" w:name="_Toc124432793"/>
+      <w:bookmarkStart w:id="7" w:name="_Toc124509647"/>
       <w:r>
         <w:rPr>
           <w:lang w:val="en-GB"/>
@@ -1908,7 +1940,7 @@
           <w:lang w:val="en-GB"/>
         </w:rPr>
       </w:pPr>
-      <w:bookmarkStart w:id="8" w:name="_Toc124432794"/>
+      <w:bookmarkStart w:id="8" w:name="_Toc124509648"/>
       <w:r>
         <w:rPr>
           <w:lang w:val="en-GB"/>
@@ -1947,21 +1979,7 @@
         <w:rPr>
           <w:lang w:val="en-GB"/>
         </w:rPr>
-        <w:t xml:space="preserve">In </w:t>
-      </w:r>
-      <w:proofErr w:type="spellStart"/>
-      <w:r>
-        <w:rPr>
-          <w:lang w:val="en-GB"/>
-        </w:rPr>
-        <w:t>Quarkus</w:t>
-      </w:r>
-      <w:proofErr w:type="spellEnd"/>
-      <w:r>
-        <w:rPr>
-          <w:lang w:val="en-GB"/>
-        </w:rPr>
-        <w:t xml:space="preserve"> I've made use of the @QuarkusTest dependency to define that specific function as a test.</w:t>
+        <w:t>In Quarkus I've made use of the @QuarkusTest dependency to define that specific function as a test.</w:t>
       </w:r>
     </w:p>
     <w:p>
@@ -2039,7 +2057,7 @@
           <w:lang w:val="en-GB"/>
         </w:rPr>
       </w:pPr>
-      <w:bookmarkStart w:id="9" w:name="_Toc124432795"/>
+      <w:bookmarkStart w:id="9" w:name="_Toc124509649"/>
       <w:r>
         <w:rPr>
           <w:lang w:val="en-GB"/>
@@ -2058,35 +2076,7 @@
         <w:rPr>
           <w:lang w:val="en-GB"/>
         </w:rPr>
-        <w:t xml:space="preserve">Since </w:t>
-      </w:r>
-      <w:proofErr w:type="spellStart"/>
-      <w:r>
-        <w:rPr>
-          <w:lang w:val="en-GB"/>
-        </w:rPr>
-        <w:t>keycloak</w:t>
-      </w:r>
-      <w:proofErr w:type="spellEnd"/>
-      <w:r>
-        <w:rPr>
-          <w:lang w:val="en-GB"/>
-        </w:rPr>
-        <w:t xml:space="preserve"> is embedded in the </w:t>
-      </w:r>
-      <w:proofErr w:type="spellStart"/>
-      <w:r>
-        <w:rPr>
-          <w:lang w:val="en-GB"/>
-        </w:rPr>
-        <w:t>Quarkus</w:t>
-      </w:r>
-      <w:proofErr w:type="spellEnd"/>
-      <w:r>
-        <w:rPr>
-          <w:lang w:val="en-GB"/>
-        </w:rPr>
-        <w:t xml:space="preserve"> backend service we need to make sure it is well integrated with the written code.</w:t>
+        <w:t>Since keycloak is embedded in the Quarkus backend service we need to make sure it is well integrated with the written code.</w:t>
       </w:r>
     </w:p>
     <w:p>
@@ -2103,45 +2093,8 @@
         </w:rPr>
         <w:t xml:space="preserve">In the example below the function updates the user given by the @TestSecurity. If the String username was a different user, we would not be allowed to update that user since the @TestSecurity has ‘admin’ as given user. </w:t>
       </w:r>
-      <w:proofErr w:type="spellStart"/>
-      <w:r>
-        <w:t>This</w:t>
-      </w:r>
-      <w:proofErr w:type="spellEnd"/>
-      <w:r>
-        <w:t xml:space="preserve"> </w:t>
-      </w:r>
-      <w:proofErr w:type="spellStart"/>
-      <w:r>
-        <w:t>also</w:t>
-      </w:r>
-      <w:proofErr w:type="spellEnd"/>
-      <w:r>
-        <w:t xml:space="preserve"> has </w:t>
-      </w:r>
-      <w:proofErr w:type="spellStart"/>
-      <w:r>
-        <w:t>something</w:t>
-      </w:r>
-      <w:proofErr w:type="spellEnd"/>
-      <w:r>
-        <w:t xml:space="preserve"> </w:t>
-      </w:r>
-      <w:proofErr w:type="spellStart"/>
-      <w:r>
-        <w:t>to</w:t>
-      </w:r>
-      <w:proofErr w:type="spellEnd"/>
-      <w:r>
-        <w:t xml:space="preserve"> do </w:t>
-      </w:r>
-      <w:proofErr w:type="spellStart"/>
-      <w:r>
-        <w:t>with</w:t>
-      </w:r>
-      <w:proofErr w:type="spellEnd"/>
-      <w:r>
-        <w:t xml:space="preserve"> security tests.</w:t>
+      <w:r>
+        <w:t>This also has something to do with security tests.</w:t>
       </w:r>
     </w:p>
     <w:p>
@@ -2205,7 +2158,7 @@
           <w:lang w:val="en-GB"/>
         </w:rPr>
       </w:pPr>
-      <w:bookmarkStart w:id="10" w:name="_Toc124432796"/>
+      <w:bookmarkStart w:id="10" w:name="_Toc124509650"/>
       <w:r>
         <w:rPr>
           <w:lang w:val="en-GB"/>
@@ -2224,35 +2177,7 @@
         <w:rPr>
           <w:lang w:val="en-GB"/>
         </w:rPr>
-        <w:t xml:space="preserve">To make sure your application is secure you need to perform security tests. In </w:t>
-      </w:r>
-      <w:proofErr w:type="spellStart"/>
-      <w:r>
-        <w:rPr>
-          <w:lang w:val="en-GB"/>
-        </w:rPr>
-        <w:t>Quarkus</w:t>
-      </w:r>
-      <w:proofErr w:type="spellEnd"/>
-      <w:r>
-        <w:rPr>
-          <w:lang w:val="en-GB"/>
-        </w:rPr>
-        <w:t xml:space="preserve">, together with </w:t>
-      </w:r>
-      <w:proofErr w:type="spellStart"/>
-      <w:r>
-        <w:rPr>
-          <w:lang w:val="en-GB"/>
-        </w:rPr>
-        <w:t>keycloak</w:t>
-      </w:r>
-      <w:proofErr w:type="spellEnd"/>
-      <w:r>
-        <w:rPr>
-          <w:lang w:val="en-GB"/>
-        </w:rPr>
-        <w:t xml:space="preserve"> we can check whether a user is allowed to access an endpoint or not.</w:t>
+        <w:t>To make sure your application is secure you need to perform security tests. In Quarkus, together with keycloak we can check whether a user is allowed to access an endpoint or not.</w:t>
       </w:r>
     </w:p>
     <w:p>
@@ -2352,21 +2277,7 @@
         <w:rPr>
           <w:lang w:val="en-GB"/>
         </w:rPr>
-        <w:t xml:space="preserve"> example, the function </w:t>
-      </w:r>
-      <w:proofErr w:type="spellStart"/>
-      <w:r>
-        <w:rPr>
-          <w:lang w:val="en-GB"/>
-        </w:rPr>
-        <w:t>testGetUserByIncorrectName</w:t>
-      </w:r>
-      <w:proofErr w:type="spellEnd"/>
-      <w:r>
-        <w:rPr>
-          <w:lang w:val="en-GB"/>
-        </w:rPr>
-        <w:t xml:space="preserve"> tries to retrieve the profile of 'admin' as user 'Jorn'. This is not allowed within the application, so the response code 401 aka 'Unauthorised' comes up.</w:t>
+        <w:t xml:space="preserve"> example, the function testGetUserByIncorrectName tries to retrieve the profile of 'admin' as user 'Jorn'. This is not allowed within the application, so the response code 401 aka 'Unauthorised' comes up.</w:t>
       </w:r>
     </w:p>
     <w:p>
@@ -2446,33 +2357,11 @@
           <w:lang w:val="en-GB"/>
         </w:rPr>
       </w:pPr>
-      <w:proofErr w:type="spellStart"/>
-      <w:r>
-        <w:rPr>
-          <w:lang w:val="en-GB"/>
-        </w:rPr>
-        <w:t>SonarCloud</w:t>
-      </w:r>
-      <w:proofErr w:type="spellEnd"/>
-      <w:r>
-        <w:rPr>
-          <w:lang w:val="en-GB"/>
-        </w:rPr>
-        <w:t xml:space="preserve"> also provides lots of functionality to check if there is a security flaw. For example, someone left a token or a password in the code and committed this to the repository. </w:t>
-      </w:r>
-      <w:proofErr w:type="spellStart"/>
-      <w:r>
-        <w:rPr>
-          <w:lang w:val="en-GB"/>
-        </w:rPr>
-        <w:t>SonarCloud</w:t>
-      </w:r>
-      <w:proofErr w:type="spellEnd"/>
-      <w:r>
-        <w:rPr>
-          <w:lang w:val="en-GB"/>
-        </w:rPr>
-        <w:t xml:space="preserve"> will recognize this and your workflow job will fail.</w:t>
+      <w:r>
+        <w:rPr>
+          <w:lang w:val="en-GB"/>
+        </w:rPr>
+        <w:t>SonarCloud also provides lots of functionality to check if there is a security flaw. For example, someone left a token or a password in the code and committed this to the repository. SonarCloud will recognize this and your workflow job will fail.</w:t>
       </w:r>
     </w:p>
     <w:p>
@@ -3600,6 +3489,18 @@
     <w:uiPriority w:val="99"/>
     <w:rsid w:val="00DF164A"/>
   </w:style>
+  <w:style w:type="character" w:styleId="GevolgdeHyperlink">
+    <w:name w:val="FollowedHyperlink"/>
+    <w:basedOn w:val="Standaardalinea-lettertype"/>
+    <w:uiPriority w:val="99"/>
+    <w:semiHidden/>
+    <w:unhideWhenUsed/>
+    <w:rsid w:val="00052E5B"/>
+    <w:rPr>
+      <w:color w:val="954F72" w:themeColor="followedHyperlink"/>
+      <w:u w:val="single"/>
+    </w:rPr>
+  </w:style>
 </w:styles>
 </file>
 

</xml_diff>